<commit_message>
major resume and code change
</commit_message>
<xml_diff>
--- a/files/resume.docx
+++ b/files/resume.docx
@@ -39,8 +39,22 @@
       <w:r>
         <w:t xml:space="preserve"> | </w:t>
       </w:r>
-      <w:r>
-        <w:t>Prabhnoor.ahuja@gmail.com</w:t>
+      <w:hyperlink r:id="rId8" w:history="1">
+        <w:r>
+          <w:rPr>
+            <w:rStyle w:val="Hyperlink"/>
+          </w:rPr>
+          <w:t>Prabhnoor.ahuja@gmail.com</w:t>
+        </w:r>
+      </w:hyperlink>
+      <w:r>
+        <w:t xml:space="preserve"> | www.</w:t>
+      </w:r>
+      <w:r>
+        <w:t>prabhnoorahuja</w:t>
+      </w:r>
+      <w:r>
+        <w:t>.com</w:t>
       </w:r>
     </w:p>
     <w:p>
@@ -79,8 +93,6 @@
         </w:rPr>
         <w:t>University of Western Ontario</w:t>
       </w:r>
-      <w:bookmarkStart w:id="0" w:name="_GoBack"/>
-      <w:bookmarkEnd w:id="0"/>
       <w:r>
         <w:rPr>
           <w:b/>
@@ -138,13 +150,7 @@
         <w:t xml:space="preserve"> </w:t>
       </w:r>
       <w:r>
-        <w:t>4.0</w:t>
-      </w:r>
-      <w:r>
-        <w:t xml:space="preserve"> /</w:t>
-      </w:r>
-      <w:r>
-        <w:t xml:space="preserve"> 4.0</w:t>
+        <w:t>3.9</w:t>
       </w:r>
       <w:r>
         <w:t xml:space="preserve"> </w:t>
@@ -176,7 +182,10 @@
         <w:t xml:space="preserve"> </w:t>
       </w:r>
       <w:r>
-        <w:t>Economics, Introduction to Business, and Actuarial Sciences</w:t>
+        <w:t xml:space="preserve">Honors Specialization in </w:t>
+      </w:r>
+      <w:r>
+        <w:t>Economics</w:t>
       </w:r>
     </w:p>
     <w:p>
@@ -221,10 +230,7 @@
         <w:rPr>
           <w:b/>
         </w:rPr>
-        <w:t>[Company Name</w:t>
-      </w:r>
-      <w:r>
-        <w:t>]</w:t>
+        <w:t>Fourway Designs Ltd.</w:t>
       </w:r>
       <w:r>
         <w:tab/>
@@ -233,13 +239,19 @@
         <w:rPr>
           <w:b/>
         </w:rPr>
-        <w:t xml:space="preserve">[City], </w:t>
-      </w:r>
-      <w:r>
-        <w:rPr>
-          <w:b/>
-        </w:rPr>
-        <w:t>[State/Country]</w:t>
+        <w:t>Vancouver</w:t>
+      </w:r>
+      <w:r>
+        <w:rPr>
+          <w:b/>
+        </w:rPr>
+        <w:t xml:space="preserve">, </w:t>
+      </w:r>
+      <w:r>
+        <w:rPr>
+          <w:b/>
+        </w:rPr>
+        <w:t>BC</w:t>
       </w:r>
     </w:p>
     <w:p>
@@ -253,25 +265,31 @@
         <w:rPr>
           <w:i/>
         </w:rPr>
-        <w:t>[</w:t>
+        <w:t>Project Manager,</w:t>
       </w:r>
       <w:r>
         <w:rPr>
           <w:i/>
         </w:rPr>
-        <w:t>Position Title</w:t>
+        <w:t xml:space="preserve"> </w:t>
       </w:r>
       <w:r>
         <w:rPr>
           <w:i/>
         </w:rPr>
-        <w:t>], [Group Name]</w:t>
+        <w:t>Fourway Designs Ltd</w:t>
       </w:r>
       <w:r>
         <w:tab/>
       </w:r>
       <w:r>
-        <w:t>[Start Date] – [End Date]</w:t>
+        <w:t xml:space="preserve">July 2012 </w:t>
+      </w:r>
+      <w:r>
+        <w:t>–</w:t>
+      </w:r>
+      <w:r>
+        <w:t xml:space="preserve"> Present</w:t>
       </w:r>
     </w:p>
     <w:p>
@@ -288,13 +306,7 @@
         <w:ind w:left="360"/>
       </w:pPr>
       <w:r>
-        <w:t xml:space="preserve">[Summary sentence stating what you did and the </w:t>
-      </w:r>
-      <w:r>
-        <w:t xml:space="preserve">overall </w:t>
-      </w:r>
-      <w:r>
-        <w:t>results of your work]</w:t>
+        <w:t>As Project Manager, and Website Developer at Fourway Designs, I managed the budget and kept track of all company spending, while pitching to Investors and finding locations to buy and renovate.</w:t>
       </w:r>
     </w:p>
     <w:p>
@@ -311,148 +323,26 @@
         <w:ind w:left="360"/>
       </w:pPr>
       <w:r>
-        <w:t>Selected [Client / Project / Transaction] Experience:</w:t>
-      </w:r>
-    </w:p>
-    <w:p>
-      <w:pPr>
-        <w:pStyle w:val="ResumeAlignRight"/>
-        <w:numPr>
-          <w:ilvl w:val="1"/>
-          <w:numId w:val="2"/>
-        </w:numPr>
-        <w:tabs>
-          <w:tab w:val="clear" w:pos="1440"/>
-          <w:tab w:val="num" w:pos="720"/>
-        </w:tabs>
-        <w:ind w:left="720"/>
-      </w:pPr>
-      <w:r>
-        <w:t>[</w:t>
-      </w:r>
-      <w:r>
-        <w:t>Project #1</w:t>
-      </w:r>
-      <w:r>
-        <w:t>]</w:t>
-      </w:r>
-    </w:p>
-    <w:p>
-      <w:pPr>
-        <w:pStyle w:val="ResumeAlignRight"/>
-        <w:numPr>
-          <w:ilvl w:val="2"/>
-          <w:numId w:val="2"/>
-        </w:numPr>
-        <w:tabs>
-          <w:tab w:val="clear" w:pos="2160"/>
-          <w:tab w:val="num" w:pos="1080"/>
-        </w:tabs>
-        <w:ind w:left="1080"/>
-      </w:pPr>
-      <w:r>
-        <w:t xml:space="preserve">[Led team to do xx, which resulted in more efficiency / time or money saved / </w:t>
-      </w:r>
-      <w:r>
-        <w:t>higher sales</w:t>
-      </w:r>
-      <w:r>
-        <w:t>]</w:t>
-      </w:r>
-    </w:p>
-    <w:p>
-      <w:pPr>
-        <w:pStyle w:val="ResumeAlignRight"/>
-        <w:numPr>
-          <w:ilvl w:val="1"/>
-          <w:numId w:val="2"/>
-        </w:numPr>
-        <w:tabs>
-          <w:tab w:val="clear" w:pos="1440"/>
-          <w:tab w:val="num" w:pos="720"/>
-        </w:tabs>
-        <w:ind w:left="720"/>
-      </w:pPr>
-      <w:r>
-        <w:t>[</w:t>
-      </w:r>
-      <w:r>
-        <w:t>Project #2</w:t>
-      </w:r>
-      <w:r>
-        <w:t>]</w:t>
-      </w:r>
-    </w:p>
-    <w:p>
-      <w:pPr>
-        <w:pStyle w:val="ResumeAlignRight"/>
-        <w:numPr>
-          <w:ilvl w:val="2"/>
-          <w:numId w:val="2"/>
-        </w:numPr>
-        <w:tabs>
-          <w:tab w:val="clear" w:pos="2160"/>
-          <w:tab w:val="num" w:pos="1080"/>
-        </w:tabs>
-        <w:ind w:left="1080"/>
-      </w:pPr>
-      <w:r>
-        <w:t>[Analyzed xx and concluded that key factor was xx, which made project viable / not viable; resulted in company proceeding with project]</w:t>
-      </w:r>
-    </w:p>
-    <w:p>
-      <w:pPr>
-        <w:pStyle w:val="ResumeAlignRight"/>
-        <w:numPr>
-          <w:ilvl w:val="1"/>
-          <w:numId w:val="2"/>
-        </w:numPr>
-        <w:tabs>
-          <w:tab w:val="clear" w:pos="1440"/>
-          <w:tab w:val="num" w:pos="720"/>
-        </w:tabs>
-        <w:ind w:left="720"/>
-      </w:pPr>
-      <w:r>
-        <w:t>[</w:t>
-      </w:r>
-      <w:r>
-        <w:t>Project #3</w:t>
-      </w:r>
-      <w:r>
-        <w:t>]</w:t>
-      </w:r>
-    </w:p>
-    <w:p>
-      <w:pPr>
-        <w:pStyle w:val="ResumeAlignRight"/>
-        <w:numPr>
-          <w:ilvl w:val="2"/>
-          <w:numId w:val="2"/>
-        </w:numPr>
-        <w:tabs>
-          <w:tab w:val="clear" w:pos="2160"/>
-          <w:tab w:val="num" w:pos="1080"/>
-        </w:tabs>
-        <w:ind w:left="1080"/>
-      </w:pPr>
-      <w:r>
-        <w:t xml:space="preserve">[Created </w:t>
-      </w:r>
-      <w:r>
-        <w:t xml:space="preserve">xx new method for </w:t>
-      </w:r>
-      <w:r>
-        <w:t xml:space="preserve">doing xx; </w:t>
-      </w:r>
-      <w:r>
-        <w:t xml:space="preserve">led to </w:t>
-      </w:r>
-      <w:r>
-        <w:t xml:space="preserve">increased efficiency / </w:t>
-      </w:r>
-      <w:r>
-        <w:t>sales]</w:t>
+        <w:t>I helped organize contractors to renovate apartment complex, build the company’s brand, reputation and profile</w:t>
+      </w:r>
+      <w:proofErr w:type="gramStart"/>
+      <w:r>
+        <w:t>;</w:t>
+      </w:r>
+      <w:proofErr w:type="gramEnd"/>
+      <w:r>
+        <w:t xml:space="preserve"> alongside managing the </w:t>
+      </w:r>
+      <w:hyperlink r:id="rId9" w:history="1">
+        <w:r>
+          <w:rPr>
+            <w:rStyle w:val="Hyperlink"/>
+          </w:rPr>
+          <w:t>online presence</w:t>
+        </w:r>
+      </w:hyperlink>
+      <w:r>
+        <w:t>. After taking over as project manager, the company’s net revenue has grown 230%, and expanded into renovating houses alongside apartments.</w:t>
       </w:r>
     </w:p>
     <w:p>
@@ -467,14 +357,19 @@
           <w:tab w:val="left" w:pos="360"/>
         </w:tabs>
       </w:pPr>
-      <w:r>
-        <w:rPr>
-          <w:b/>
-        </w:rPr>
-        <w:t>[Company Name</w:t>
-      </w:r>
-      <w:r>
-        <w:t>]</w:t>
+      <w:proofErr w:type="spellStart"/>
+      <w:r>
+        <w:rPr>
+          <w:b/>
+        </w:rPr>
+        <w:t>Blexo</w:t>
+      </w:r>
+      <w:proofErr w:type="spellEnd"/>
+      <w:r>
+        <w:rPr>
+          <w:b/>
+        </w:rPr>
+        <w:t xml:space="preserve"> Developments</w:t>
       </w:r>
       <w:r>
         <w:tab/>
@@ -483,13 +378,19 @@
         <w:rPr>
           <w:b/>
         </w:rPr>
-        <w:t xml:space="preserve">[City], </w:t>
-      </w:r>
-      <w:r>
-        <w:rPr>
-          <w:b/>
-        </w:rPr>
-        <w:t>[State/Country]</w:t>
+        <w:t>Vancouver,</w:t>
+      </w:r>
+      <w:r>
+        <w:rPr>
+          <w:b/>
+        </w:rPr>
+        <w:t xml:space="preserve"> </w:t>
+      </w:r>
+      <w:r>
+        <w:rPr>
+          <w:b/>
+        </w:rPr>
+        <w:t>BC</w:t>
       </w:r>
     </w:p>
     <w:p>
@@ -503,23 +404,17 @@
         <w:rPr>
           <w:i/>
         </w:rPr>
-        <w:t>[</w:t>
-      </w:r>
-      <w:r>
-        <w:rPr>
-          <w:i/>
-        </w:rPr>
-        <w:t>Position Title</w:t>
-      </w:r>
-      <w:r>
-        <w:rPr>
-          <w:i/>
-        </w:rPr>
-        <w:t>], [Group Name]</w:t>
+        <w:t>Sales and Marketing Intern</w:t>
       </w:r>
       <w:r>
         <w:tab/>
-        <w:t>[Start Date] – [End Date]</w:t>
+        <w:t xml:space="preserve">June 2013 </w:t>
+      </w:r>
+      <w:r>
+        <w:t xml:space="preserve">– </w:t>
+      </w:r>
+      <w:r>
+        <w:t>December 2013</w:t>
       </w:r>
     </w:p>
     <w:p>
@@ -536,7 +431,7 @@
         <w:ind w:left="360"/>
       </w:pPr>
       <w:r>
-        <w:t>[Summary sentence stating what you did and the overall results of your work]</w:t>
+        <w:t xml:space="preserve">In the earlier months, I helped manage the contracted labor forces, until the showroom was complete. Afterwards, I was apart of the Marketing department running several events pertaining to providing potential tenants with essential information regarding the different types of units within the building (commercial, residential). </w:t>
       </w:r>
     </w:p>
     <w:p>
@@ -553,10 +448,75 @@
         <w:ind w:left="360"/>
       </w:pPr>
       <w:r>
-        <w:t xml:space="preserve">[Led team’s efforts to do xx by creating/managing xx; resulted in increased sales / </w:t>
-      </w:r>
-      <w:r>
-        <w:t>profits / cost savings]</w:t>
+        <w:t>Helping organize advertisements for major media platforms including TV, Brochures, and Radio talk shows.</w:t>
+      </w:r>
+    </w:p>
+    <w:p>
+      <w:pPr>
+        <w:pStyle w:val="ResumeAlignRight"/>
+      </w:pPr>
+    </w:p>
+    <w:p>
+      <w:pPr>
+        <w:pStyle w:val="ResumeAlignRight"/>
+        <w:tabs>
+          <w:tab w:val="left" w:pos="360"/>
+        </w:tabs>
+      </w:pPr>
+      <w:r>
+        <w:rPr>
+          <w:b/>
+        </w:rPr>
+        <w:t>Youth Scholars Conferences</w:t>
+      </w:r>
+      <w:r>
+        <w:tab/>
+      </w:r>
+      <w:r>
+        <w:rPr>
+          <w:b/>
+        </w:rPr>
+        <w:t>London,</w:t>
+      </w:r>
+      <w:r>
+        <w:rPr>
+          <w:b/>
+        </w:rPr>
+        <w:t xml:space="preserve"> </w:t>
+      </w:r>
+      <w:r>
+        <w:rPr>
+          <w:b/>
+        </w:rPr>
+        <w:t>Ontario</w:t>
+      </w:r>
+    </w:p>
+    <w:p>
+      <w:pPr>
+        <w:pStyle w:val="ResumeAlignRight"/>
+        <w:tabs>
+          <w:tab w:val="left" w:pos="360"/>
+        </w:tabs>
+      </w:pPr>
+      <w:r>
+        <w:rPr>
+          <w:i/>
+        </w:rPr>
+        <w:t>Co-Founder &amp; Manager</w:t>
+      </w:r>
+      <w:bookmarkStart w:id="0" w:name="_GoBack"/>
+      <w:bookmarkEnd w:id="0"/>
+      <w:r>
+        <w:tab/>
+      </w:r>
+      <w:r>
+        <w:t>June 2013</w:t>
+      </w:r>
+      <w:r>
+        <w:t xml:space="preserve"> – </w:t>
+      </w:r>
+      <w:r>
+        <w:t>August 2014</w:t>
       </w:r>
     </w:p>
     <w:p>
@@ -573,174 +533,15 @@
         <w:ind w:left="360"/>
       </w:pPr>
       <w:r>
-        <w:t xml:space="preserve">[Analyzed options available for xx and recommended xx based on </w:t>
-      </w:r>
-      <w:r>
-        <w:t>time and resource considerations; implementation led to successful marketing of xx]</w:t>
-      </w:r>
-    </w:p>
-    <w:p>
-      <w:pPr>
-        <w:pStyle w:val="ResumeAlignRight"/>
-        <w:numPr>
-          <w:ilvl w:val="0"/>
-          <w:numId w:val="2"/>
-        </w:numPr>
-        <w:tabs>
-          <w:tab w:val="clear" w:pos="4584"/>
-          <w:tab w:val="num" w:pos="360"/>
-        </w:tabs>
-        <w:ind w:left="360"/>
-      </w:pPr>
-      <w:r>
-        <w:t xml:space="preserve">[Developed strategy for </w:t>
-      </w:r>
-      <w:r>
-        <w:t xml:space="preserve">marketing to new prospective clients / fund-raising / </w:t>
-      </w:r>
-      <w:r>
-        <w:t>promoting brand; resulted in increased awareness / capital commitments]</w:t>
-      </w:r>
-    </w:p>
-    <w:p>
-      <w:pPr>
-        <w:pStyle w:val="ResumeAlignRight"/>
-      </w:pPr>
-    </w:p>
-    <w:p>
-      <w:pPr>
-        <w:pStyle w:val="ResumeAlignRight"/>
-        <w:tabs>
-          <w:tab w:val="left" w:pos="360"/>
-        </w:tabs>
-      </w:pPr>
-      <w:r>
-        <w:rPr>
-          <w:b/>
-        </w:rPr>
-        <w:t>[</w:t>
-      </w:r>
-      <w:r>
-        <w:rPr>
-          <w:b/>
-        </w:rPr>
-        <w:t>Student Club</w:t>
-      </w:r>
-      <w:r>
-        <w:rPr>
-          <w:b/>
-        </w:rPr>
-        <w:t xml:space="preserve"> Name</w:t>
-      </w:r>
-      <w:r>
-        <w:t>]</w:t>
-      </w:r>
-      <w:r>
-        <w:tab/>
-      </w:r>
-      <w:r>
-        <w:rPr>
-          <w:b/>
-        </w:rPr>
-        <w:t xml:space="preserve">[City], </w:t>
-      </w:r>
-      <w:r>
-        <w:rPr>
-          <w:b/>
-        </w:rPr>
-        <w:t>[State/Country]</w:t>
-      </w:r>
-    </w:p>
-    <w:p>
-      <w:pPr>
-        <w:pStyle w:val="ResumeAlignRight"/>
-        <w:tabs>
-          <w:tab w:val="left" w:pos="360"/>
-        </w:tabs>
-      </w:pPr>
-      <w:r>
-        <w:rPr>
-          <w:i/>
-        </w:rPr>
-        <w:t>[</w:t>
-      </w:r>
-      <w:r>
-        <w:rPr>
-          <w:i/>
-        </w:rPr>
-        <w:t>Position Title</w:t>
-      </w:r>
-      <w:r>
-        <w:rPr>
-          <w:i/>
-        </w:rPr>
-        <w:t>]</w:t>
-      </w:r>
-      <w:r>
-        <w:tab/>
-      </w:r>
-      <w:r>
-        <w:t>[Start Date] – [End Date]</w:t>
-      </w:r>
-    </w:p>
-    <w:p>
-      <w:pPr>
-        <w:pStyle w:val="ResumeAlignRight"/>
-        <w:numPr>
-          <w:ilvl w:val="0"/>
-          <w:numId w:val="2"/>
-        </w:numPr>
-        <w:tabs>
-          <w:tab w:val="clear" w:pos="4584"/>
-          <w:tab w:val="num" w:pos="360"/>
-        </w:tabs>
-        <w:ind w:left="360"/>
-      </w:pPr>
-      <w:r>
-        <w:t>[Summary sentence stating what you did and the overall results of your work]</w:t>
-      </w:r>
-    </w:p>
-    <w:p>
-      <w:pPr>
-        <w:pStyle w:val="ResumeAlignRight"/>
-        <w:numPr>
-          <w:ilvl w:val="0"/>
-          <w:numId w:val="2"/>
-        </w:numPr>
-        <w:tabs>
-          <w:tab w:val="clear" w:pos="4584"/>
-          <w:tab w:val="num" w:pos="360"/>
-        </w:tabs>
-        <w:ind w:left="360"/>
-      </w:pPr>
-      <w:r>
-        <w:t>[Recruited over xx members to club with promotional campaign</w:t>
-      </w:r>
-      <w:r>
-        <w:t>]</w:t>
-      </w:r>
-    </w:p>
-    <w:p>
-      <w:pPr>
-        <w:pStyle w:val="ResumeAlignRight"/>
-        <w:numPr>
-          <w:ilvl w:val="0"/>
-          <w:numId w:val="2"/>
-        </w:numPr>
-        <w:tabs>
-          <w:tab w:val="clear" w:pos="4584"/>
-          <w:tab w:val="num" w:pos="360"/>
-        </w:tabs>
-        <w:ind w:left="360"/>
-      </w:pPr>
-      <w:r>
-        <w:t xml:space="preserve">[Organized </w:t>
-      </w:r>
-      <w:r>
-        <w:t xml:space="preserve">conferences, speaker events and </w:t>
-      </w:r>
-      <w:r>
-        <w:t>community events]</w:t>
+        <w:t xml:space="preserve">Youth Scholars Conferences held three different conferences, incorporating a unique sequence of workshops wherein groups of over 100 students gathered to discuss philosophical topics, analyze case studies, and conduct trial court hearings. I led a team of 10 by providing the overall vision, </w:t>
+      </w:r>
+      <w:proofErr w:type="gramStart"/>
+      <w:r>
+        <w:t>selecting</w:t>
+      </w:r>
+      <w:proofErr w:type="gramEnd"/>
+      <w:r>
+        <w:t xml:space="preserve"> and interviewing keynote speakers, handling logistics, and managing all marketing channels.</w:t>
       </w:r>
     </w:p>
     <w:p>
@@ -820,7 +621,10 @@
         <w:t xml:space="preserve"> </w:t>
       </w:r>
       <w:r>
-        <w:t>Java, HTML, CSS, and Python</w:t>
+        <w:t xml:space="preserve">Java, </w:t>
+      </w:r>
+      <w:r>
+        <w:t>Python, Web development</w:t>
       </w:r>
     </w:p>
     <w:p>
@@ -844,6 +648,15 @@
       <w:r>
         <w:t xml:space="preserve"> Young Entrepreneurs</w:t>
       </w:r>
+      <w:r>
+        <w:t>, Computer</w:t>
+      </w:r>
+      <w:r>
+        <w:t xml:space="preserve"> Sciences</w:t>
+      </w:r>
+      <w:r>
+        <w:t>, and Adobe Certified</w:t>
+      </w:r>
     </w:p>
     <w:p>
       <w:pPr>
@@ -856,10 +669,23 @@
         <w:t>Activities:</w:t>
       </w:r>
       <w:r>
-        <w:t xml:space="preserve"> [Student Clubs, Volunteer Work, </w:t>
-      </w:r>
-      <w:r>
-        <w:t>Independent Activities]</w:t>
+        <w:t xml:space="preserve"> Pre-Business Student Network, Western Capital Markets, Western </w:t>
+      </w:r>
+      <w:proofErr w:type="spellStart"/>
+      <w:r>
+        <w:t>Forex</w:t>
+      </w:r>
+      <w:proofErr w:type="spellEnd"/>
+      <w:r>
+        <w:t xml:space="preserve"> Association, Western Mustang Paintball, Fourway Consulting, </w:t>
+      </w:r>
+      <w:proofErr w:type="gramStart"/>
+      <w:r>
+        <w:t>Each</w:t>
+      </w:r>
+      <w:proofErr w:type="gramEnd"/>
+      <w:r>
+        <w:t xml:space="preserve"> One-Teach One</w:t>
       </w:r>
     </w:p>
     <w:p>
@@ -873,25 +699,46 @@
         <w:t>Interests:</w:t>
       </w:r>
       <w:r>
-        <w:t xml:space="preserve"> [</w:t>
-      </w:r>
-      <w:r>
-        <w:t>Keep this to 1-2 lines</w:t>
-      </w:r>
-      <w:r>
-        <w:t xml:space="preserve"> and be specific</w:t>
-      </w:r>
-      <w:r>
-        <w:t xml:space="preserve">; do </w:t>
-      </w:r>
-      <w:r>
-        <w:rPr>
-          <w:b/>
-        </w:rPr>
-        <w:t>not</w:t>
-      </w:r>
-      <w:r>
-        <w:t xml:space="preserve"> go overboard]</w:t>
+        <w:t xml:space="preserve"> </w:t>
+      </w:r>
+      <w:r>
+        <w:t xml:space="preserve">I'm a passionate </w:t>
+      </w:r>
+      <w:r>
+        <w:t>s</w:t>
+      </w:r>
+      <w:r>
+        <w:t xml:space="preserve">cholar and a </w:t>
+      </w:r>
+      <w:r>
+        <w:t>s</w:t>
+      </w:r>
+      <w:r>
+        <w:t xml:space="preserve">erial </w:t>
+      </w:r>
+      <w:r>
+        <w:t>e</w:t>
+      </w:r>
+      <w:r>
+        <w:t xml:space="preserve">ntrepreneur </w:t>
+      </w:r>
+      <w:r>
+        <w:t>interested in learning</w:t>
+      </w:r>
+      <w:r>
+        <w:t xml:space="preserve"> unique ways to connect society with </w:t>
+      </w:r>
+      <w:r>
+        <w:t>t</w:t>
+      </w:r>
+      <w:r>
+        <w:t xml:space="preserve">echnology while challenging </w:t>
+      </w:r>
+      <w:r>
+        <w:t>social n</w:t>
+      </w:r>
+      <w:r>
+        <w:t>orms. I also enjoy reading and archery.</w:t>
       </w:r>
     </w:p>
     <w:p>
@@ -1587,7 +1434,6 @@
     <w:name w:val="Hyperlink"/>
     <w:basedOn w:val="DefaultParagraphFont"/>
     <w:uiPriority w:val="99"/>
-    <w:semiHidden/>
     <w:unhideWhenUsed/>
     <w:rsid w:val="00FD4647"/>
     <w:rPr>
@@ -1867,7 +1713,6 @@
     <w:name w:val="Hyperlink"/>
     <w:basedOn w:val="DefaultParagraphFont"/>
     <w:uiPriority w:val="99"/>
-    <w:semiHidden/>
     <w:unhideWhenUsed/>
     <w:rsid w:val="00FD4647"/>
     <w:rPr>

</xml_diff>